<commit_message>
use de UseWelcomePage para mostrar una pagina por defecto en el navegador y agregando coceptos a la documentacion
</commit_message>
<xml_diff>
--- a/documentation.docx
+++ b/documentation.docx
@@ -24,7 +24,7 @@
                     <pic:cNvPicPr/>
                   </pic:nvPicPr>
                   <pic:blipFill>
-                    <a:blip r:embed="rId4" cstate="print"/>
+                    <a:blip r:embed="rId5" cstate="print"/>
                     <a:stretch>
                       <a:fillRect/>
                     </a:stretch>
@@ -82,7 +82,7 @@
                     <pic:cNvPicPr/>
                   </pic:nvPicPr>
                   <pic:blipFill>
-                    <a:blip r:embed="rId5" cstate="print"/>
+                    <a:blip r:embed="rId6" cstate="print"/>
                     <a:stretch>
                       <a:fillRect/>
                     </a:stretch>
@@ -138,7 +138,7 @@
                     <pic:cNvPicPr/>
                   </pic:nvPicPr>
                   <pic:blipFill>
-                    <a:blip r:embed="rId6" cstate="print"/>
+                    <a:blip r:embed="rId7" cstate="print"/>
                     <a:stretch>
                       <a:fillRect/>
                     </a:stretch>
@@ -372,11 +372,937 @@
       </w:r>
       <w:proofErr w:type="spellEnd"/>
     </w:p>
-    <w:p>
-      <w:pPr>
-        <w:ind w:firstLine="708"/>
-      </w:pPr>
-    </w:p>
+    <w:p/>
+    <w:p>
+      <w:pPr>
+        <w:rPr>
+          <w:b/>
+          <w:bCs/>
+          <w:sz w:val="32"/>
+          <w:szCs w:val="32"/>
+        </w:rPr>
+      </w:pPr>
+      <w:proofErr w:type="spellStart"/>
+      <w:r>
+        <w:rPr>
+          <w:b/>
+          <w:bCs/>
+          <w:sz w:val="32"/>
+          <w:szCs w:val="32"/>
+        </w:rPr>
+        <w:t>Minimal</w:t>
+      </w:r>
+      <w:proofErr w:type="spellEnd"/>
+      <w:r>
+        <w:rPr>
+          <w:b/>
+          <w:bCs/>
+          <w:sz w:val="32"/>
+          <w:szCs w:val="32"/>
+        </w:rPr>
+        <w:t xml:space="preserve"> API vs. Web API</w:t>
+      </w:r>
+    </w:p>
+    <w:p>
+      <w:pPr>
+        <w:rPr>
+          <w:b/>
+          <w:bCs/>
+          <w:sz w:val="32"/>
+          <w:szCs w:val="32"/>
+        </w:rPr>
+      </w:pPr>
+      <w:proofErr w:type="spellStart"/>
+      <w:r>
+        <w:rPr>
+          <w:b/>
+          <w:bCs/>
+          <w:sz w:val="32"/>
+          <w:szCs w:val="32"/>
+        </w:rPr>
+        <w:t>Minimal</w:t>
+      </w:r>
+      <w:proofErr w:type="spellEnd"/>
+      <w:r>
+        <w:rPr>
+          <w:b/>
+          <w:bCs/>
+          <w:sz w:val="32"/>
+          <w:szCs w:val="32"/>
+        </w:rPr>
+        <w:t xml:space="preserve"> API</w:t>
+      </w:r>
+    </w:p>
+    <w:p>
+      <w:pPr>
+        <w:rPr>
+          <w:bCs/>
+          <w:sz w:val="24"/>
+          <w:szCs w:val="24"/>
+        </w:rPr>
+      </w:pPr>
+      <w:r>
+        <w:rPr>
+          <w:bCs/>
+          <w:sz w:val="24"/>
+          <w:szCs w:val="24"/>
+        </w:rPr>
+        <w:t>Una “</w:t>
+      </w:r>
+      <w:proofErr w:type="spellStart"/>
+      <w:r>
+        <w:rPr>
+          <w:bCs/>
+          <w:sz w:val="24"/>
+          <w:szCs w:val="24"/>
+        </w:rPr>
+        <w:t>Minimal</w:t>
+      </w:r>
+      <w:proofErr w:type="spellEnd"/>
+      <w:r>
+        <w:rPr>
+          <w:bCs/>
+          <w:sz w:val="24"/>
+          <w:szCs w:val="24"/>
+        </w:rPr>
+        <w:t xml:space="preserve"> API” es una API que proporciona solo las funcionalidades esenciales para cumplir con sus requisitos. Se enfoca en ser simple, rápida y fácil de utilizar. Una </w:t>
+      </w:r>
+      <w:proofErr w:type="spellStart"/>
+      <w:r>
+        <w:rPr>
+          <w:bCs/>
+          <w:sz w:val="24"/>
+          <w:szCs w:val="24"/>
+        </w:rPr>
+        <w:lastRenderedPageBreak/>
+        <w:t>Minimal</w:t>
+      </w:r>
+      <w:proofErr w:type="spellEnd"/>
+      <w:r>
+        <w:rPr>
+          <w:bCs/>
+          <w:sz w:val="24"/>
+          <w:szCs w:val="24"/>
+        </w:rPr>
+        <w:t xml:space="preserve"> API solo incluirá los recursos y los métodos HTTP necesarios para cumplir con las necesidades de los usuarios.</w:t>
+      </w:r>
+    </w:p>
+    <w:p>
+      <w:pPr>
+        <w:numPr>
+          <w:ilvl w:val="0"/>
+          <w:numId w:val="1"/>
+        </w:numPr>
+        <w:rPr>
+          <w:bCs/>
+          <w:sz w:val="24"/>
+          <w:szCs w:val="24"/>
+        </w:rPr>
+      </w:pPr>
+      <w:r>
+        <w:rPr>
+          <w:bCs/>
+          <w:sz w:val="24"/>
+          <w:szCs w:val="24"/>
+        </w:rPr>
+        <w:t>Nueva plantilla con un estilo minimalista</w:t>
+      </w:r>
+    </w:p>
+    <w:p>
+      <w:pPr>
+        <w:numPr>
+          <w:ilvl w:val="0"/>
+          <w:numId w:val="1"/>
+        </w:numPr>
+        <w:rPr>
+          <w:bCs/>
+          <w:sz w:val="24"/>
+          <w:szCs w:val="24"/>
+        </w:rPr>
+      </w:pPr>
+      <w:r>
+        <w:rPr>
+          <w:bCs/>
+          <w:sz w:val="24"/>
+          <w:szCs w:val="24"/>
+        </w:rPr>
+        <w:t>Utiliza mapeo de rutas con funciones.</w:t>
+      </w:r>
+    </w:p>
+    <w:p>
+      <w:pPr>
+        <w:numPr>
+          <w:ilvl w:val="0"/>
+          <w:numId w:val="1"/>
+        </w:numPr>
+        <w:rPr>
+          <w:bCs/>
+          <w:sz w:val="24"/>
+          <w:szCs w:val="24"/>
+        </w:rPr>
+      </w:pPr>
+      <w:r>
+        <w:rPr>
+          <w:bCs/>
+          <w:sz w:val="24"/>
+          <w:szCs w:val="24"/>
+        </w:rPr>
+        <w:t>Utiliza las ultimas mejoras de C# y .NET para disminuir las líneas de código</w:t>
+      </w:r>
+    </w:p>
+    <w:p>
+      <w:pPr>
+        <w:numPr>
+          <w:ilvl w:val="0"/>
+          <w:numId w:val="1"/>
+        </w:numPr>
+        <w:rPr>
+          <w:bCs/>
+          <w:sz w:val="24"/>
+          <w:szCs w:val="24"/>
+        </w:rPr>
+      </w:pPr>
+      <w:r>
+        <w:rPr>
+          <w:bCs/>
+          <w:sz w:val="24"/>
+          <w:szCs w:val="24"/>
+        </w:rPr>
+        <w:t xml:space="preserve">Orientado a proyectos pequeños, demos, </w:t>
+      </w:r>
+      <w:proofErr w:type="spellStart"/>
+      <w:r>
+        <w:rPr>
+          <w:bCs/>
+          <w:sz w:val="24"/>
+          <w:szCs w:val="24"/>
+        </w:rPr>
+        <w:t>microservicios</w:t>
+      </w:r>
+      <w:proofErr w:type="spellEnd"/>
+      <w:r>
+        <w:rPr>
+          <w:bCs/>
+          <w:sz w:val="24"/>
+          <w:szCs w:val="24"/>
+        </w:rPr>
+        <w:t xml:space="preserve"> y </w:t>
+      </w:r>
+      <w:proofErr w:type="spellStart"/>
+      <w:r>
+        <w:rPr>
+          <w:bCs/>
+          <w:sz w:val="24"/>
+          <w:szCs w:val="24"/>
+        </w:rPr>
+        <w:t>azure</w:t>
+      </w:r>
+      <w:proofErr w:type="spellEnd"/>
+      <w:r>
+        <w:rPr>
+          <w:bCs/>
+          <w:sz w:val="24"/>
+          <w:szCs w:val="24"/>
+        </w:rPr>
+        <w:t xml:space="preserve"> </w:t>
+      </w:r>
+      <w:proofErr w:type="spellStart"/>
+      <w:r>
+        <w:rPr>
+          <w:bCs/>
+          <w:sz w:val="24"/>
+          <w:szCs w:val="24"/>
+        </w:rPr>
+        <w:t>functions</w:t>
+      </w:r>
+      <w:proofErr w:type="spellEnd"/>
+      <w:r>
+        <w:rPr>
+          <w:bCs/>
+          <w:sz w:val="24"/>
+          <w:szCs w:val="24"/>
+        </w:rPr>
+        <w:t>.</w:t>
+      </w:r>
+    </w:p>
+    <w:p>
+      <w:pPr>
+        <w:numPr>
+          <w:ilvl w:val="0"/>
+          <w:numId w:val="1"/>
+        </w:numPr>
+        <w:rPr>
+          <w:bCs/>
+          <w:sz w:val="24"/>
+          <w:szCs w:val="24"/>
+        </w:rPr>
+      </w:pPr>
+      <w:r>
+        <w:rPr>
+          <w:bCs/>
+          <w:sz w:val="24"/>
+          <w:szCs w:val="24"/>
+        </w:rPr>
+        <w:t xml:space="preserve">Facilita la curva de aprendizaje de </w:t>
+      </w:r>
+      <w:proofErr w:type="spellStart"/>
+      <w:r>
+        <w:rPr>
+          <w:bCs/>
+          <w:sz w:val="24"/>
+          <w:szCs w:val="24"/>
+        </w:rPr>
+        <w:t>APIs</w:t>
+      </w:r>
+      <w:proofErr w:type="spellEnd"/>
+      <w:r>
+        <w:rPr>
+          <w:bCs/>
+          <w:sz w:val="24"/>
+          <w:szCs w:val="24"/>
+        </w:rPr>
+        <w:t xml:space="preserve"> en .NET</w:t>
+      </w:r>
+    </w:p>
+    <w:p>
+      <w:pPr>
+        <w:numPr>
+          <w:ilvl w:val="0"/>
+          <w:numId w:val="1"/>
+        </w:numPr>
+        <w:rPr>
+          <w:bCs/>
+          <w:sz w:val="24"/>
+          <w:szCs w:val="24"/>
+        </w:rPr>
+      </w:pPr>
+      <w:r>
+        <w:rPr>
+          <w:bCs/>
+          <w:sz w:val="24"/>
+          <w:szCs w:val="24"/>
+        </w:rPr>
+        <w:t>Complejo de escalar en proyectos de alta complejidad.</w:t>
+      </w:r>
+    </w:p>
+    <w:p>
+      <w:pPr>
+        <w:numPr>
+          <w:ilvl w:val="0"/>
+          <w:numId w:val="1"/>
+        </w:numPr>
+        <w:rPr>
+          <w:bCs/>
+          <w:sz w:val="24"/>
+          <w:szCs w:val="24"/>
+        </w:rPr>
+      </w:pPr>
+      <w:r>
+        <w:rPr>
+          <w:bCs/>
+          <w:sz w:val="24"/>
+          <w:szCs w:val="24"/>
+        </w:rPr>
+        <w:t xml:space="preserve">Si el proyecto crece y tiene demasiados </w:t>
+      </w:r>
+      <w:proofErr w:type="spellStart"/>
+      <w:r>
+        <w:rPr>
+          <w:bCs/>
+          <w:sz w:val="24"/>
+          <w:szCs w:val="24"/>
+        </w:rPr>
+        <w:t>Endpoints</w:t>
+      </w:r>
+      <w:proofErr w:type="spellEnd"/>
+      <w:r>
+        <w:rPr>
+          <w:bCs/>
+          <w:sz w:val="24"/>
+          <w:szCs w:val="24"/>
+        </w:rPr>
+        <w:t xml:space="preserve"> el </w:t>
+      </w:r>
+      <w:proofErr w:type="spellStart"/>
+      <w:r>
+        <w:rPr>
+          <w:bCs/>
+          <w:sz w:val="24"/>
+          <w:szCs w:val="24"/>
+        </w:rPr>
+        <w:t>minimal</w:t>
+      </w:r>
+      <w:proofErr w:type="spellEnd"/>
+      <w:r>
+        <w:rPr>
+          <w:bCs/>
+          <w:sz w:val="24"/>
+          <w:szCs w:val="24"/>
+        </w:rPr>
+        <w:t xml:space="preserve"> API NO está diseñado para proyectos con varios </w:t>
+      </w:r>
+      <w:proofErr w:type="spellStart"/>
+      <w:r>
+        <w:rPr>
+          <w:bCs/>
+          <w:sz w:val="24"/>
+          <w:szCs w:val="24"/>
+        </w:rPr>
+        <w:t>endpoints</w:t>
+      </w:r>
+      <w:proofErr w:type="spellEnd"/>
+      <w:r>
+        <w:rPr>
+          <w:bCs/>
+          <w:sz w:val="24"/>
+          <w:szCs w:val="24"/>
+        </w:rPr>
+        <w:t xml:space="preserve"> (solo proyectos simples)</w:t>
+      </w:r>
+    </w:p>
+    <w:p>
+      <w:pPr>
+        <w:ind w:left="360"/>
+        <w:rPr>
+          <w:b/>
+          <w:bCs/>
+          <w:sz w:val="28"/>
+          <w:szCs w:val="28"/>
+        </w:rPr>
+      </w:pPr>
+      <w:r>
+        <w:rPr>
+          <w:b/>
+          <w:bCs/>
+          <w:sz w:val="28"/>
+          <w:szCs w:val="28"/>
+        </w:rPr>
+        <w:t>(</w:t>
+      </w:r>
+      <w:proofErr w:type="spellStart"/>
+      <w:proofErr w:type="gramStart"/>
+      <w:r>
+        <w:rPr>
+          <w:b/>
+          <w:bCs/>
+          <w:sz w:val="28"/>
+          <w:szCs w:val="28"/>
+        </w:rPr>
+        <w:t>dotdet</w:t>
+      </w:r>
+      <w:proofErr w:type="spellEnd"/>
+      <w:proofErr w:type="gramEnd"/>
+      <w:r>
+        <w:rPr>
+          <w:b/>
+          <w:bCs/>
+          <w:sz w:val="28"/>
+          <w:szCs w:val="28"/>
+        </w:rPr>
+        <w:t xml:space="preserve"> new web</w:t>
+      </w:r>
+      <w:r>
+        <w:rPr>
+          <w:b/>
+          <w:bCs/>
+          <w:sz w:val="28"/>
+          <w:szCs w:val="28"/>
+        </w:rPr>
+        <w:t>)</w:t>
+      </w:r>
+    </w:p>
+    <w:p>
+      <w:pPr>
+        <w:ind w:left="360"/>
+        <w:rPr>
+          <w:bCs/>
+          <w:sz w:val="28"/>
+          <w:szCs w:val="28"/>
+        </w:rPr>
+      </w:pPr>
+      <w:proofErr w:type="spellStart"/>
+      <w:proofErr w:type="gramStart"/>
+      <w:r>
+        <w:rPr>
+          <w:bCs/>
+          <w:sz w:val="28"/>
+          <w:szCs w:val="28"/>
+        </w:rPr>
+        <w:t>ste</w:t>
+      </w:r>
+      <w:proofErr w:type="spellEnd"/>
+      <w:proofErr w:type="gramEnd"/>
+      <w:r>
+        <w:rPr>
+          <w:bCs/>
+          <w:sz w:val="28"/>
+          <w:szCs w:val="28"/>
+        </w:rPr>
+        <w:t xml:space="preserve"> enfoque se utiliza a menudo cuando se quiere crear una API que sea simple y fácil de usar, pero que también sea altamente eficiente.</w:t>
+      </w:r>
+    </w:p>
+    <w:p>
+      <w:pPr>
+        <w:ind w:left="360"/>
+        <w:rPr>
+          <w:b/>
+          <w:bCs/>
+          <w:sz w:val="28"/>
+          <w:szCs w:val="28"/>
+        </w:rPr>
+      </w:pPr>
+      <w:r>
+        <w:rPr>
+          <w:b/>
+          <w:bCs/>
+          <w:sz w:val="28"/>
+          <w:szCs w:val="28"/>
+        </w:rPr>
+        <w:t>Web Api</w:t>
+      </w:r>
+    </w:p>
+    <w:p>
+      <w:pPr>
+        <w:ind w:left="360"/>
+        <w:rPr>
+          <w:bCs/>
+          <w:sz w:val="28"/>
+          <w:szCs w:val="28"/>
+        </w:rPr>
+      </w:pPr>
+      <w:r>
+        <w:rPr>
+          <w:bCs/>
+          <w:sz w:val="28"/>
+          <w:szCs w:val="28"/>
+        </w:rPr>
+        <w:t>Web API, por otro lado, es un enfoque en el que se crea una API que se integra con la web y permite a los clientes acceder a los recursos a través de la web.</w:t>
+      </w:r>
+    </w:p>
+    <w:p>
+      <w:pPr>
+        <w:ind w:left="360"/>
+        <w:rPr>
+          <w:bCs/>
+          <w:sz w:val="28"/>
+          <w:szCs w:val="28"/>
+        </w:rPr>
+      </w:pPr>
+      <w:r>
+        <w:rPr>
+          <w:bCs/>
+          <w:sz w:val="28"/>
+          <w:szCs w:val="28"/>
+        </w:rPr>
+        <w:t>Esta API utiliza tecnologías web estándar, como HTTP y JSON, para comunicarse con los clientes y permitirles acceder a los recursos.</w:t>
+      </w:r>
+    </w:p>
+    <w:p>
+      <w:pPr>
+        <w:ind w:left="360"/>
+        <w:rPr>
+          <w:b/>
+          <w:bCs/>
+          <w:sz w:val="28"/>
+          <w:szCs w:val="28"/>
+        </w:rPr>
+      </w:pPr>
+      <w:r>
+        <w:rPr>
+          <w:b/>
+          <w:bCs/>
+          <w:sz w:val="28"/>
+          <w:szCs w:val="28"/>
+        </w:rPr>
+        <w:t>(</w:t>
+      </w:r>
+      <w:proofErr w:type="spellStart"/>
+      <w:proofErr w:type="gramStart"/>
+      <w:r>
+        <w:rPr>
+          <w:b/>
+          <w:bCs/>
+          <w:sz w:val="28"/>
+          <w:szCs w:val="28"/>
+        </w:rPr>
+        <w:t>dotnet</w:t>
+      </w:r>
+      <w:proofErr w:type="spellEnd"/>
+      <w:proofErr w:type="gramEnd"/>
+      <w:r>
+        <w:rPr>
+          <w:b/>
+          <w:bCs/>
+          <w:sz w:val="28"/>
+          <w:szCs w:val="28"/>
+        </w:rPr>
+        <w:t xml:space="preserve"> new </w:t>
+      </w:r>
+      <w:proofErr w:type="spellStart"/>
+      <w:r>
+        <w:rPr>
+          <w:b/>
+          <w:bCs/>
+          <w:sz w:val="28"/>
+          <w:szCs w:val="28"/>
+        </w:rPr>
+        <w:t>webapi</w:t>
+      </w:r>
+      <w:proofErr w:type="spellEnd"/>
+      <w:r>
+        <w:rPr>
+          <w:b/>
+          <w:bCs/>
+          <w:sz w:val="28"/>
+          <w:szCs w:val="28"/>
+        </w:rPr>
+        <w:t>)</w:t>
+      </w:r>
+    </w:p>
+    <w:p>
+      <w:pPr>
+        <w:ind w:left="360"/>
+        <w:rPr>
+          <w:bCs/>
+          <w:sz w:val="24"/>
+          <w:szCs w:val="24"/>
+        </w:rPr>
+      </w:pPr>
+      <w:r>
+        <w:rPr>
+          <w:bCs/>
+          <w:sz w:val="24"/>
+          <w:szCs w:val="24"/>
+        </w:rPr>
+        <w:t xml:space="preserve">A diferencia de una </w:t>
+      </w:r>
+      <w:proofErr w:type="spellStart"/>
+      <w:r>
+        <w:rPr>
+          <w:bCs/>
+          <w:sz w:val="24"/>
+          <w:szCs w:val="24"/>
+        </w:rPr>
+        <w:t>Minimal</w:t>
+      </w:r>
+      <w:proofErr w:type="spellEnd"/>
+      <w:r>
+        <w:rPr>
+          <w:bCs/>
+          <w:sz w:val="24"/>
+          <w:szCs w:val="24"/>
+        </w:rPr>
+        <w:t xml:space="preserve"> API, una Web API suele incluir una amplia gama de operaciones y recursos, lo que permite a los clientes realizar una amplia gama de acciones a través de la API.</w:t>
+      </w:r>
+    </w:p>
+    <w:p>
+      <w:pPr>
+        <w:numPr>
+          <w:ilvl w:val="0"/>
+          <w:numId w:val="2"/>
+        </w:numPr>
+        <w:rPr>
+          <w:bCs/>
+          <w:sz w:val="24"/>
+          <w:szCs w:val="24"/>
+        </w:rPr>
+      </w:pPr>
+      <w:r>
+        <w:rPr>
+          <w:bCs/>
+          <w:sz w:val="24"/>
+          <w:szCs w:val="24"/>
+        </w:rPr>
+        <w:t>Utiliza modelo MVC para estructurar el código (sin utilizar la vista)</w:t>
+      </w:r>
+    </w:p>
+    <w:p>
+      <w:pPr>
+        <w:numPr>
+          <w:ilvl w:val="0"/>
+          <w:numId w:val="2"/>
+        </w:numPr>
+        <w:rPr>
+          <w:bCs/>
+          <w:sz w:val="24"/>
+          <w:szCs w:val="24"/>
+        </w:rPr>
+      </w:pPr>
+      <w:r>
+        <w:rPr>
+          <w:bCs/>
+          <w:sz w:val="24"/>
+          <w:szCs w:val="24"/>
+        </w:rPr>
+        <w:t>Se puede utilizar para proyectos de cualquier tamaño</w:t>
+      </w:r>
+    </w:p>
+    <w:p>
+      <w:pPr>
+        <w:numPr>
+          <w:ilvl w:val="0"/>
+          <w:numId w:val="2"/>
+        </w:numPr>
+        <w:rPr>
+          <w:bCs/>
+          <w:sz w:val="24"/>
+          <w:szCs w:val="24"/>
+        </w:rPr>
+      </w:pPr>
+      <w:r>
+        <w:rPr>
+          <w:bCs/>
+          <w:sz w:val="24"/>
+          <w:szCs w:val="24"/>
+        </w:rPr>
+        <w:t xml:space="preserve">Más sencillo de escalar ( utilizar más modelos, más recursos, </w:t>
+      </w:r>
+      <w:proofErr w:type="spellStart"/>
+      <w:r>
+        <w:rPr>
+          <w:bCs/>
+          <w:sz w:val="24"/>
+          <w:szCs w:val="24"/>
+        </w:rPr>
+        <w:t>etc</w:t>
+      </w:r>
+      <w:proofErr w:type="spellEnd"/>
+      <w:r>
+        <w:rPr>
+          <w:bCs/>
+          <w:sz w:val="24"/>
+          <w:szCs w:val="24"/>
+        </w:rPr>
+        <w:t>)</w:t>
+      </w:r>
+    </w:p>
+    <w:p>
+      <w:pPr>
+        <w:rPr>
+          <w:bCs/>
+          <w:sz w:val="24"/>
+          <w:szCs w:val="24"/>
+        </w:rPr>
+      </w:pPr>
+    </w:p>
+    <w:p>
+      <w:pPr>
+        <w:rPr>
+          <w:bCs/>
+          <w:sz w:val="24"/>
+          <w:szCs w:val="24"/>
+        </w:rPr>
+      </w:pPr>
+    </w:p>
+    <w:p>
+      <w:pPr>
+        <w:rPr>
+          <w:bCs/>
+          <w:sz w:val="24"/>
+          <w:szCs w:val="24"/>
+        </w:rPr>
+      </w:pPr>
+      <w:r>
+        <w:rPr>
+          <w:bCs/>
+          <w:noProof/>
+          <w:sz w:val="24"/>
+          <w:szCs w:val="24"/>
+          <w:lang w:eastAsia="es-ES"/>
+        </w:rPr>
+        <w:lastRenderedPageBreak/>
+        <w:drawing>
+          <wp:inline distT="0" distB="0" distL="0" distR="0">
+            <wp:extent cx="5400040" cy="4038600"/>
+            <wp:effectExtent l="19050" t="0" r="0" b="0"/>
+            <wp:docPr id="4" name="3 Imagen" descr="minimalWebApi.PNG"/>
+            <wp:cNvGraphicFramePr>
+              <a:graphicFrameLocks xmlns:a="http://schemas.openxmlformats.org/drawingml/2006/main" noChangeAspect="1"/>
+            </wp:cNvGraphicFramePr>
+            <a:graphic xmlns:a="http://schemas.openxmlformats.org/drawingml/2006/main">
+              <a:graphicData uri="http://schemas.openxmlformats.org/drawingml/2006/picture">
+                <pic:pic xmlns:pic="http://schemas.openxmlformats.org/drawingml/2006/picture">
+                  <pic:nvPicPr>
+                    <pic:cNvPr id="0" name="minimalWebApi.PNG"/>
+                    <pic:cNvPicPr/>
+                  </pic:nvPicPr>
+                  <pic:blipFill>
+                    <a:blip r:embed="rId8" cstate="print"/>
+                    <a:stretch>
+                      <a:fillRect/>
+                    </a:stretch>
+                  </pic:blipFill>
+                  <pic:spPr>
+                    <a:xfrm>
+                      <a:off x="0" y="0"/>
+                      <a:ext cx="5400040" cy="4038600"/>
+                    </a:xfrm>
+                    <a:prstGeom prst="rect">
+                      <a:avLst/>
+                    </a:prstGeom>
+                  </pic:spPr>
+                </pic:pic>
+              </a:graphicData>
+            </a:graphic>
+          </wp:inline>
+        </w:drawing>
+      </w:r>
+    </w:p>
+    <w:p>
+      <w:pPr>
+        <w:rPr>
+          <w:b/>
+          <w:bCs/>
+          <w:sz w:val="36"/>
+          <w:szCs w:val="36"/>
+        </w:rPr>
+      </w:pPr>
+      <w:r>
+        <w:rPr>
+          <w:b/>
+          <w:bCs/>
+          <w:sz w:val="36"/>
+          <w:szCs w:val="36"/>
+        </w:rPr>
+        <w:t>Middlewares</w:t>
+      </w:r>
+    </w:p>
+    <w:p>
+      <w:pPr>
+        <w:rPr>
+          <w:b/>
+          <w:bCs/>
+          <w:sz w:val="36"/>
+          <w:szCs w:val="36"/>
+        </w:rPr>
+      </w:pPr>
+      <w:r>
+        <w:rPr>
+          <w:b/>
+          <w:bCs/>
+          <w:noProof/>
+          <w:sz w:val="36"/>
+          <w:szCs w:val="36"/>
+          <w:lang w:eastAsia="es-ES"/>
+        </w:rPr>
+        <w:drawing>
+          <wp:inline distT="0" distB="0" distL="0" distR="0">
+            <wp:extent cx="5400040" cy="4022725"/>
+            <wp:effectExtent l="19050" t="0" r="0" b="0"/>
+            <wp:docPr id="5" name="4 Imagen" descr="midddleware.PNG"/>
+            <wp:cNvGraphicFramePr>
+              <a:graphicFrameLocks xmlns:a="http://schemas.openxmlformats.org/drawingml/2006/main" noChangeAspect="1"/>
+            </wp:cNvGraphicFramePr>
+            <a:graphic xmlns:a="http://schemas.openxmlformats.org/drawingml/2006/main">
+              <a:graphicData uri="http://schemas.openxmlformats.org/drawingml/2006/picture">
+                <pic:pic xmlns:pic="http://schemas.openxmlformats.org/drawingml/2006/picture">
+                  <pic:nvPicPr>
+                    <pic:cNvPr id="0" name="midddleware.PNG"/>
+                    <pic:cNvPicPr/>
+                  </pic:nvPicPr>
+                  <pic:blipFill>
+                    <a:blip r:embed="rId9" cstate="print"/>
+                    <a:stretch>
+                      <a:fillRect/>
+                    </a:stretch>
+                  </pic:blipFill>
+                  <pic:spPr>
+                    <a:xfrm>
+                      <a:off x="0" y="0"/>
+                      <a:ext cx="5400040" cy="4022725"/>
+                    </a:xfrm>
+                    <a:prstGeom prst="rect">
+                      <a:avLst/>
+                    </a:prstGeom>
+                  </pic:spPr>
+                </pic:pic>
+              </a:graphicData>
+            </a:graphic>
+          </wp:inline>
+        </w:drawing>
+      </w:r>
+    </w:p>
+    <w:p>
+      <w:pPr>
+        <w:rPr>
+          <w:bCs/>
+          <w:sz w:val="24"/>
+          <w:szCs w:val="24"/>
+        </w:rPr>
+      </w:pPr>
+      <w:r>
+        <w:rPr>
+          <w:bCs/>
+          <w:noProof/>
+          <w:sz w:val="24"/>
+          <w:szCs w:val="24"/>
+          <w:lang w:eastAsia="es-ES"/>
+        </w:rPr>
+        <w:lastRenderedPageBreak/>
+        <w:drawing>
+          <wp:anchor distT="0" distB="0" distL="114300" distR="114300" simplePos="0" relativeHeight="251658240" behindDoc="0" locked="0" layoutInCell="1" allowOverlap="1">
+            <wp:simplePos x="0" y="0"/>
+            <wp:positionH relativeFrom="column">
+              <wp:posOffset>-899160</wp:posOffset>
+            </wp:positionH>
+            <wp:positionV relativeFrom="paragraph">
+              <wp:posOffset>-4445</wp:posOffset>
+            </wp:positionV>
+            <wp:extent cx="7255510" cy="5276850"/>
+            <wp:effectExtent l="19050" t="0" r="2540" b="0"/>
+            <wp:wrapSquare wrapText="bothSides"/>
+            <wp:docPr id="7" name="6 Imagen" descr="mide.PNG"/>
+            <wp:cNvGraphicFramePr>
+              <a:graphicFrameLocks xmlns:a="http://schemas.openxmlformats.org/drawingml/2006/main" noChangeAspect="1"/>
+            </wp:cNvGraphicFramePr>
+            <a:graphic xmlns:a="http://schemas.openxmlformats.org/drawingml/2006/main">
+              <a:graphicData uri="http://schemas.openxmlformats.org/drawingml/2006/picture">
+                <pic:pic xmlns:pic="http://schemas.openxmlformats.org/drawingml/2006/picture">
+                  <pic:nvPicPr>
+                    <pic:cNvPr id="0" name="mide.PNG"/>
+                    <pic:cNvPicPr/>
+                  </pic:nvPicPr>
+                  <pic:blipFill>
+                    <a:blip r:embed="rId10" cstate="print"/>
+                    <a:stretch>
+                      <a:fillRect/>
+                    </a:stretch>
+                  </pic:blipFill>
+                  <pic:spPr>
+                    <a:xfrm>
+                      <a:off x="0" y="0"/>
+                      <a:ext cx="7255510" cy="5276850"/>
+                    </a:xfrm>
+                    <a:prstGeom prst="rect">
+                      <a:avLst/>
+                    </a:prstGeom>
+                  </pic:spPr>
+                </pic:pic>
+              </a:graphicData>
+            </a:graphic>
+          </wp:anchor>
+        </w:drawing>
+      </w:r>
+    </w:p>
+    <w:p>
+      <w:pPr>
+        <w:rPr>
+          <w:bCs/>
+          <w:sz w:val="32"/>
+          <w:szCs w:val="32"/>
+        </w:rPr>
+      </w:pPr>
+    </w:p>
+    <w:p>
+      <w:pPr>
+        <w:rPr>
+          <w:bCs/>
+          <w:sz w:val="32"/>
+          <w:szCs w:val="32"/>
+        </w:rPr>
+      </w:pPr>
+    </w:p>
+    <w:p/>
     <w:sectPr>
       <w:pgSz w:w="11906" w:h="16838"/>
       <w:pgMar w:top="1417" w:right="1701" w:bottom="1417" w:left="1701" w:header="708" w:footer="708" w:gutter="0"/>
@@ -385,6 +1311,315 @@
     </w:sectPr>
   </w:body>
 </w:document>
+</file>
+
+<file path=word/numbering.xml><?xml version="1.0" encoding="utf-8"?>
+<w:numbering xmlns:ve="http://schemas.openxmlformats.org/markup-compatibility/2006" xmlns:o="urn:schemas-microsoft-com:office:office" xmlns:r="http://schemas.openxmlformats.org/officeDocument/2006/relationships" xmlns:m="http://schemas.openxmlformats.org/officeDocument/2006/math" xmlns:v="urn:schemas-microsoft-com:vml" xmlns:wp="http://schemas.openxmlformats.org/drawingml/2006/wordprocessingDrawing" xmlns:w10="urn:schemas-microsoft-com:office:word" xmlns:w="http://schemas.openxmlformats.org/wordprocessingml/2006/main" xmlns:wne="http://schemas.microsoft.com/office/word/2006/wordml">
+  <w:abstractNum w:abstractNumId="0">
+    <w:nsid w:val="23FF1EEF"/>
+    <w:multiLevelType w:val="multilevel"/>
+    <w:tmpl w:val="CB981FE8"/>
+    <w:lvl w:ilvl="0">
+      <w:start w:val="1"/>
+      <w:numFmt w:val="bullet"/>
+      <w:lvlText w:val=""/>
+      <w:lvlJc w:val="left"/>
+      <w:pPr>
+        <w:tabs>
+          <w:tab w:val="num" w:pos="720"/>
+        </w:tabs>
+        <w:ind w:left="720" w:hanging="360"/>
+      </w:pPr>
+      <w:rPr>
+        <w:rFonts w:ascii="Symbol" w:hAnsi="Symbol" w:hint="default"/>
+        <w:sz w:val="20"/>
+      </w:rPr>
+    </w:lvl>
+    <w:lvl w:ilvl="1" w:tentative="1">
+      <w:start w:val="1"/>
+      <w:numFmt w:val="bullet"/>
+      <w:lvlText w:val="o"/>
+      <w:lvlJc w:val="left"/>
+      <w:pPr>
+        <w:tabs>
+          <w:tab w:val="num" w:pos="1440"/>
+        </w:tabs>
+        <w:ind w:left="1440" w:hanging="360"/>
+      </w:pPr>
+      <w:rPr>
+        <w:rFonts w:ascii="Courier New" w:hAnsi="Courier New" w:hint="default"/>
+        <w:sz w:val="20"/>
+      </w:rPr>
+    </w:lvl>
+    <w:lvl w:ilvl="2" w:tentative="1">
+      <w:start w:val="1"/>
+      <w:numFmt w:val="bullet"/>
+      <w:lvlText w:val=""/>
+      <w:lvlJc w:val="left"/>
+      <w:pPr>
+        <w:tabs>
+          <w:tab w:val="num" w:pos="2160"/>
+        </w:tabs>
+        <w:ind w:left="2160" w:hanging="360"/>
+      </w:pPr>
+      <w:rPr>
+        <w:rFonts w:ascii="Wingdings" w:hAnsi="Wingdings" w:hint="default"/>
+        <w:sz w:val="20"/>
+      </w:rPr>
+    </w:lvl>
+    <w:lvl w:ilvl="3" w:tentative="1">
+      <w:start w:val="1"/>
+      <w:numFmt w:val="bullet"/>
+      <w:lvlText w:val=""/>
+      <w:lvlJc w:val="left"/>
+      <w:pPr>
+        <w:tabs>
+          <w:tab w:val="num" w:pos="2880"/>
+        </w:tabs>
+        <w:ind w:left="2880" w:hanging="360"/>
+      </w:pPr>
+      <w:rPr>
+        <w:rFonts w:ascii="Wingdings" w:hAnsi="Wingdings" w:hint="default"/>
+        <w:sz w:val="20"/>
+      </w:rPr>
+    </w:lvl>
+    <w:lvl w:ilvl="4" w:tentative="1">
+      <w:start w:val="1"/>
+      <w:numFmt w:val="bullet"/>
+      <w:lvlText w:val=""/>
+      <w:lvlJc w:val="left"/>
+      <w:pPr>
+        <w:tabs>
+          <w:tab w:val="num" w:pos="3600"/>
+        </w:tabs>
+        <w:ind w:left="3600" w:hanging="360"/>
+      </w:pPr>
+      <w:rPr>
+        <w:rFonts w:ascii="Wingdings" w:hAnsi="Wingdings" w:hint="default"/>
+        <w:sz w:val="20"/>
+      </w:rPr>
+    </w:lvl>
+    <w:lvl w:ilvl="5" w:tentative="1">
+      <w:start w:val="1"/>
+      <w:numFmt w:val="bullet"/>
+      <w:lvlText w:val=""/>
+      <w:lvlJc w:val="left"/>
+      <w:pPr>
+        <w:tabs>
+          <w:tab w:val="num" w:pos="4320"/>
+        </w:tabs>
+        <w:ind w:left="4320" w:hanging="360"/>
+      </w:pPr>
+      <w:rPr>
+        <w:rFonts w:ascii="Wingdings" w:hAnsi="Wingdings" w:hint="default"/>
+        <w:sz w:val="20"/>
+      </w:rPr>
+    </w:lvl>
+    <w:lvl w:ilvl="6" w:tentative="1">
+      <w:start w:val="1"/>
+      <w:numFmt w:val="bullet"/>
+      <w:lvlText w:val=""/>
+      <w:lvlJc w:val="left"/>
+      <w:pPr>
+        <w:tabs>
+          <w:tab w:val="num" w:pos="5040"/>
+        </w:tabs>
+        <w:ind w:left="5040" w:hanging="360"/>
+      </w:pPr>
+      <w:rPr>
+        <w:rFonts w:ascii="Wingdings" w:hAnsi="Wingdings" w:hint="default"/>
+        <w:sz w:val="20"/>
+      </w:rPr>
+    </w:lvl>
+    <w:lvl w:ilvl="7" w:tentative="1">
+      <w:start w:val="1"/>
+      <w:numFmt w:val="bullet"/>
+      <w:lvlText w:val=""/>
+      <w:lvlJc w:val="left"/>
+      <w:pPr>
+        <w:tabs>
+          <w:tab w:val="num" w:pos="5760"/>
+        </w:tabs>
+        <w:ind w:left="5760" w:hanging="360"/>
+      </w:pPr>
+      <w:rPr>
+        <w:rFonts w:ascii="Wingdings" w:hAnsi="Wingdings" w:hint="default"/>
+        <w:sz w:val="20"/>
+      </w:rPr>
+    </w:lvl>
+    <w:lvl w:ilvl="8" w:tentative="1">
+      <w:start w:val="1"/>
+      <w:numFmt w:val="bullet"/>
+      <w:lvlText w:val=""/>
+      <w:lvlJc w:val="left"/>
+      <w:pPr>
+        <w:tabs>
+          <w:tab w:val="num" w:pos="6480"/>
+        </w:tabs>
+        <w:ind w:left="6480" w:hanging="360"/>
+      </w:pPr>
+      <w:rPr>
+        <w:rFonts w:ascii="Wingdings" w:hAnsi="Wingdings" w:hint="default"/>
+        <w:sz w:val="20"/>
+      </w:rPr>
+    </w:lvl>
+  </w:abstractNum>
+  <w:abstractNum w:abstractNumId="1">
+    <w:nsid w:val="4EAC5B75"/>
+    <w:multiLevelType w:val="multilevel"/>
+    <w:tmpl w:val="9E466BEA"/>
+    <w:lvl w:ilvl="0">
+      <w:start w:val="1"/>
+      <w:numFmt w:val="bullet"/>
+      <w:lvlText w:val=""/>
+      <w:lvlJc w:val="left"/>
+      <w:pPr>
+        <w:tabs>
+          <w:tab w:val="num" w:pos="720"/>
+        </w:tabs>
+        <w:ind w:left="720" w:hanging="360"/>
+      </w:pPr>
+      <w:rPr>
+        <w:rFonts w:ascii="Symbol" w:hAnsi="Symbol" w:hint="default"/>
+        <w:sz w:val="20"/>
+      </w:rPr>
+    </w:lvl>
+    <w:lvl w:ilvl="1" w:tentative="1">
+      <w:start w:val="1"/>
+      <w:numFmt w:val="bullet"/>
+      <w:lvlText w:val="o"/>
+      <w:lvlJc w:val="left"/>
+      <w:pPr>
+        <w:tabs>
+          <w:tab w:val="num" w:pos="1440"/>
+        </w:tabs>
+        <w:ind w:left="1440" w:hanging="360"/>
+      </w:pPr>
+      <w:rPr>
+        <w:rFonts w:ascii="Courier New" w:hAnsi="Courier New" w:hint="default"/>
+        <w:sz w:val="20"/>
+      </w:rPr>
+    </w:lvl>
+    <w:lvl w:ilvl="2" w:tentative="1">
+      <w:start w:val="1"/>
+      <w:numFmt w:val="bullet"/>
+      <w:lvlText w:val=""/>
+      <w:lvlJc w:val="left"/>
+      <w:pPr>
+        <w:tabs>
+          <w:tab w:val="num" w:pos="2160"/>
+        </w:tabs>
+        <w:ind w:left="2160" w:hanging="360"/>
+      </w:pPr>
+      <w:rPr>
+        <w:rFonts w:ascii="Wingdings" w:hAnsi="Wingdings" w:hint="default"/>
+        <w:sz w:val="20"/>
+      </w:rPr>
+    </w:lvl>
+    <w:lvl w:ilvl="3" w:tentative="1">
+      <w:start w:val="1"/>
+      <w:numFmt w:val="bullet"/>
+      <w:lvlText w:val=""/>
+      <w:lvlJc w:val="left"/>
+      <w:pPr>
+        <w:tabs>
+          <w:tab w:val="num" w:pos="2880"/>
+        </w:tabs>
+        <w:ind w:left="2880" w:hanging="360"/>
+      </w:pPr>
+      <w:rPr>
+        <w:rFonts w:ascii="Wingdings" w:hAnsi="Wingdings" w:hint="default"/>
+        <w:sz w:val="20"/>
+      </w:rPr>
+    </w:lvl>
+    <w:lvl w:ilvl="4" w:tentative="1">
+      <w:start w:val="1"/>
+      <w:numFmt w:val="bullet"/>
+      <w:lvlText w:val=""/>
+      <w:lvlJc w:val="left"/>
+      <w:pPr>
+        <w:tabs>
+          <w:tab w:val="num" w:pos="3600"/>
+        </w:tabs>
+        <w:ind w:left="3600" w:hanging="360"/>
+      </w:pPr>
+      <w:rPr>
+        <w:rFonts w:ascii="Wingdings" w:hAnsi="Wingdings" w:hint="default"/>
+        <w:sz w:val="20"/>
+      </w:rPr>
+    </w:lvl>
+    <w:lvl w:ilvl="5" w:tentative="1">
+      <w:start w:val="1"/>
+      <w:numFmt w:val="bullet"/>
+      <w:lvlText w:val=""/>
+      <w:lvlJc w:val="left"/>
+      <w:pPr>
+        <w:tabs>
+          <w:tab w:val="num" w:pos="4320"/>
+        </w:tabs>
+        <w:ind w:left="4320" w:hanging="360"/>
+      </w:pPr>
+      <w:rPr>
+        <w:rFonts w:ascii="Wingdings" w:hAnsi="Wingdings" w:hint="default"/>
+        <w:sz w:val="20"/>
+      </w:rPr>
+    </w:lvl>
+    <w:lvl w:ilvl="6" w:tentative="1">
+      <w:start w:val="1"/>
+      <w:numFmt w:val="bullet"/>
+      <w:lvlText w:val=""/>
+      <w:lvlJc w:val="left"/>
+      <w:pPr>
+        <w:tabs>
+          <w:tab w:val="num" w:pos="5040"/>
+        </w:tabs>
+        <w:ind w:left="5040" w:hanging="360"/>
+      </w:pPr>
+      <w:rPr>
+        <w:rFonts w:ascii="Wingdings" w:hAnsi="Wingdings" w:hint="default"/>
+        <w:sz w:val="20"/>
+      </w:rPr>
+    </w:lvl>
+    <w:lvl w:ilvl="7" w:tentative="1">
+      <w:start w:val="1"/>
+      <w:numFmt w:val="bullet"/>
+      <w:lvlText w:val=""/>
+      <w:lvlJc w:val="left"/>
+      <w:pPr>
+        <w:tabs>
+          <w:tab w:val="num" w:pos="5760"/>
+        </w:tabs>
+        <w:ind w:left="5760" w:hanging="360"/>
+      </w:pPr>
+      <w:rPr>
+        <w:rFonts w:ascii="Wingdings" w:hAnsi="Wingdings" w:hint="default"/>
+        <w:sz w:val="20"/>
+      </w:rPr>
+    </w:lvl>
+    <w:lvl w:ilvl="8" w:tentative="1">
+      <w:start w:val="1"/>
+      <w:numFmt w:val="bullet"/>
+      <w:lvlText w:val=""/>
+      <w:lvlJc w:val="left"/>
+      <w:pPr>
+        <w:tabs>
+          <w:tab w:val="num" w:pos="6480"/>
+        </w:tabs>
+        <w:ind w:left="6480" w:hanging="360"/>
+      </w:pPr>
+      <w:rPr>
+        <w:rFonts w:ascii="Wingdings" w:hAnsi="Wingdings" w:hint="default"/>
+        <w:sz w:val="20"/>
+      </w:rPr>
+    </w:lvl>
+  </w:abstractNum>
+  <w:num w:numId="1">
+    <w:abstractNumId w:val="1"/>
+  </w:num>
+  <w:num w:numId="2">
+    <w:abstractNumId w:val="0"/>
+  </w:num>
+</w:numbering>
 </file>
 
 <file path=word/styles.xml><?xml version="1.0" encoding="utf-8"?>
@@ -551,7 +1786,6 @@
   <w:style w:type="character" w:default="1" w:styleId="Fuentedeprrafopredeter">
     <w:name w:val="Default Paragraph Font"/>
     <w:uiPriority w:val="1"/>
-    <w:semiHidden/>
     <w:unhideWhenUsed/>
   </w:style>
   <w:style w:type="table" w:default="1" w:styleId="Tablanormal">

</xml_diff>

<commit_message>
agregando inyeccion de dependencias
</commit_message>
<xml_diff>
--- a/documentation.docx
+++ b/documentation.docx
@@ -179,131 +179,96 @@
           <w:sz w:val="32"/>
           <w:szCs w:val="32"/>
         </w:rPr>
-        <w:t xml:space="preserve">que se pueden crear con </w:t>
-      </w:r>
-      <w:proofErr w:type="spellStart"/>
-      <w:r>
-        <w:rPr>
+        <w:t>que se pueden crear con c#</w:t>
+      </w:r>
+    </w:p>
+    <w:p>
+      <w:pPr>
+        <w:ind w:firstLine="708"/>
+        <w:rPr>
+          <w:b/>
           <w:sz w:val="32"/>
           <w:szCs w:val="32"/>
         </w:rPr>
-        <w:t>c#</w:t>
-      </w:r>
-      <w:proofErr w:type="spellEnd"/>
-    </w:p>
-    <w:p>
-      <w:pPr>
-        <w:ind w:firstLine="708"/>
+      </w:pPr>
+      <w:r>
         <w:rPr>
           <w:b/>
           <w:sz w:val="32"/>
           <w:szCs w:val="32"/>
         </w:rPr>
-      </w:pPr>
-      <w:proofErr w:type="spellStart"/>
-      <w:proofErr w:type="gramStart"/>
+        <w:t xml:space="preserve">dotnet new </w:t>
+      </w:r>
       <w:r>
         <w:rPr>
           <w:b/>
           <w:sz w:val="32"/>
           <w:szCs w:val="32"/>
         </w:rPr>
-        <w:t>dotnet</w:t>
-      </w:r>
-      <w:proofErr w:type="spellEnd"/>
-      <w:proofErr w:type="gramEnd"/>
+        <w:t>–</w:t>
+      </w:r>
       <w:r>
         <w:rPr>
           <w:b/>
           <w:sz w:val="32"/>
           <w:szCs w:val="32"/>
         </w:rPr>
-        <w:t xml:space="preserve"> new </w:t>
-      </w:r>
-      <w:r>
+        <w:t>list</w:t>
+      </w:r>
+    </w:p>
+    <w:p>
+      <w:pPr>
+        <w:rPr>
+          <w:b/>
+          <w:sz w:val="36"/>
+          <w:szCs w:val="36"/>
+        </w:rPr>
+      </w:pPr>
+      <w:r>
+        <w:rPr>
+          <w:b/>
+          <w:sz w:val="36"/>
+          <w:szCs w:val="36"/>
+        </w:rPr>
+        <w:t>Crear un nuevo proyecto WEBAPI</w:t>
+      </w:r>
+    </w:p>
+    <w:p>
+      <w:r>
+        <w:t>dotnet new webapi</w:t>
+      </w:r>
+    </w:p>
+    <w:p>
+      <w:pPr>
         <w:rPr>
           <w:b/>
           <w:sz w:val="32"/>
           <w:szCs w:val="32"/>
         </w:rPr>
-        <w:t>–</w:t>
-      </w:r>
-      <w:proofErr w:type="spellStart"/>
-      <w:r>
+      </w:pPr>
+    </w:p>
+    <w:p>
+      <w:pPr>
         <w:rPr>
           <w:b/>
           <w:sz w:val="32"/>
           <w:szCs w:val="32"/>
         </w:rPr>
-        <w:t>list</w:t>
-      </w:r>
-      <w:proofErr w:type="spellEnd"/>
-    </w:p>
-    <w:p>
-      <w:pPr>
-        <w:rPr>
-          <w:b/>
-          <w:sz w:val="36"/>
-          <w:szCs w:val="36"/>
-        </w:rPr>
-      </w:pPr>
-      <w:r>
-        <w:rPr>
-          <w:b/>
-          <w:sz w:val="36"/>
-          <w:szCs w:val="36"/>
-        </w:rPr>
-        <w:t>Crear un nuevo proyecto WEBAPI</w:t>
-      </w:r>
-    </w:p>
-    <w:p>
-      <w:proofErr w:type="spellStart"/>
-      <w:proofErr w:type="gramStart"/>
-      <w:r>
-        <w:t>dotnet</w:t>
-      </w:r>
-      <w:proofErr w:type="spellEnd"/>
-      <w:proofErr w:type="gramEnd"/>
-      <w:r>
-        <w:t xml:space="preserve"> new </w:t>
-      </w:r>
-      <w:proofErr w:type="spellStart"/>
-      <w:r>
-        <w:t>webapi</w:t>
-      </w:r>
-      <w:proofErr w:type="spellEnd"/>
-    </w:p>
-    <w:p>
-      <w:pPr>
+      </w:pPr>
+      <w:r>
         <w:rPr>
           <w:b/>
           <w:sz w:val="32"/>
           <w:szCs w:val="32"/>
         </w:rPr>
-      </w:pPr>
-    </w:p>
-    <w:p>
-      <w:pPr>
+        <w:t>Correr</w:t>
+      </w:r>
+      <w:r>
         <w:rPr>
           <w:b/>
           <w:sz w:val="32"/>
           <w:szCs w:val="32"/>
         </w:rPr>
-      </w:pPr>
-      <w:r>
-        <w:rPr>
-          <w:b/>
-          <w:sz w:val="32"/>
-          <w:szCs w:val="32"/>
-        </w:rPr>
-        <w:t>Correr</w:t>
-      </w:r>
-      <w:r>
-        <w:rPr>
-          <w:b/>
-          <w:sz w:val="32"/>
-          <w:szCs w:val="32"/>
-        </w:rPr>
         <w:t xml:space="preserve"> proyecto y que escuche siempre cambios </w:t>
       </w:r>
     </w:p>
@@ -313,8 +278,6 @@
           <w:lang w:val="es-CO"/>
         </w:rPr>
       </w:pPr>
-      <w:proofErr w:type="spellStart"/>
-      <w:proofErr w:type="gramStart"/>
       <w:r>
         <w:rPr>
           <w:rFonts w:ascii="Arial" w:hAnsi="Arial" w:cs="Arial"/>
@@ -323,54 +286,8 @@
           <w:szCs w:val="21"/>
           <w:shd w:val="clear" w:color="auto" w:fill="24385B"/>
         </w:rPr>
-        <w:t>dotnet</w:t>
-      </w:r>
-      <w:proofErr w:type="spellEnd"/>
-      <w:proofErr w:type="gramEnd"/>
-      <w:r>
-        <w:rPr>
-          <w:rFonts w:ascii="Arial" w:hAnsi="Arial" w:cs="Arial"/>
-          <w:color w:val="EFF3F8"/>
-          <w:sz w:val="21"/>
-          <w:szCs w:val="21"/>
-          <w:shd w:val="clear" w:color="auto" w:fill="24385B"/>
-        </w:rPr>
-        <w:t xml:space="preserve"> </w:t>
-      </w:r>
-      <w:proofErr w:type="spellStart"/>
-      <w:r>
-        <w:rPr>
-          <w:rFonts w:ascii="Arial" w:hAnsi="Arial" w:cs="Arial"/>
-          <w:color w:val="EFF3F8"/>
-          <w:sz w:val="21"/>
-          <w:szCs w:val="21"/>
-          <w:shd w:val="clear" w:color="auto" w:fill="24385B"/>
-        </w:rPr>
-        <w:t>watch</w:t>
-      </w:r>
-      <w:proofErr w:type="spellEnd"/>
-      <w:r>
-        <w:rPr>
-          <w:rFonts w:ascii="Arial" w:hAnsi="Arial" w:cs="Arial"/>
-          <w:color w:val="EFF3F8"/>
-          <w:sz w:val="21"/>
-          <w:szCs w:val="21"/>
-          <w:shd w:val="clear" w:color="auto" w:fill="24385B"/>
-        </w:rPr>
-        <w:t xml:space="preserve"> </w:t>
-      </w:r>
-      <w:proofErr w:type="spellStart"/>
-      <w:r>
-        <w:rPr>
-          <w:rFonts w:ascii="Arial" w:hAnsi="Arial" w:cs="Arial"/>
-          <w:color w:val="EFF3F8"/>
-          <w:sz w:val="21"/>
-          <w:szCs w:val="21"/>
-          <w:shd w:val="clear" w:color="auto" w:fill="24385B"/>
-        </w:rPr>
-        <w:t>run</w:t>
-      </w:r>
-      <w:proofErr w:type="spellEnd"/>
+        <w:t>dotnet watch run</w:t>
+      </w:r>
     </w:p>
     <w:p/>
     <w:p>
@@ -382,7 +299,6 @@
           <w:szCs w:val="32"/>
         </w:rPr>
       </w:pPr>
-      <w:proofErr w:type="spellStart"/>
       <w:r>
         <w:rPr>
           <w:b/>
@@ -390,84 +306,44 @@
           <w:sz w:val="32"/>
           <w:szCs w:val="32"/>
         </w:rPr>
-        <w:t>Minimal</w:t>
-      </w:r>
-      <w:proofErr w:type="spellEnd"/>
-      <w:r>
+        <w:t>Minimal API vs. Web API</w:t>
+      </w:r>
+    </w:p>
+    <w:p>
+      <w:pPr>
         <w:rPr>
           <w:b/>
           <w:bCs/>
           <w:sz w:val="32"/>
           <w:szCs w:val="32"/>
         </w:rPr>
-        <w:t xml:space="preserve"> API vs. Web API</w:t>
-      </w:r>
-    </w:p>
-    <w:p>
-      <w:pPr>
+      </w:pPr>
+      <w:r>
         <w:rPr>
           <w:b/>
           <w:bCs/>
           <w:sz w:val="32"/>
           <w:szCs w:val="32"/>
         </w:rPr>
-      </w:pPr>
-      <w:proofErr w:type="spellStart"/>
-      <w:r>
-        <w:rPr>
-          <w:b/>
-          <w:bCs/>
-          <w:sz w:val="32"/>
-          <w:szCs w:val="32"/>
-        </w:rPr>
-        <w:t>Minimal</w:t>
-      </w:r>
-      <w:proofErr w:type="spellEnd"/>
-      <w:r>
-        <w:rPr>
-          <w:b/>
-          <w:bCs/>
-          <w:sz w:val="32"/>
-          <w:szCs w:val="32"/>
-        </w:rPr>
-        <w:t xml:space="preserve"> API</w:t>
-      </w:r>
-    </w:p>
-    <w:p>
-      <w:pPr>
-        <w:rPr>
-          <w:bCs/>
-          <w:sz w:val="24"/>
-          <w:szCs w:val="24"/>
-        </w:rPr>
-      </w:pPr>
-      <w:r>
-        <w:rPr>
-          <w:bCs/>
-          <w:sz w:val="24"/>
-          <w:szCs w:val="24"/>
-        </w:rPr>
-        <w:t>Una “</w:t>
-      </w:r>
-      <w:proofErr w:type="spellStart"/>
-      <w:r>
-        <w:rPr>
-          <w:bCs/>
-          <w:sz w:val="24"/>
-          <w:szCs w:val="24"/>
-        </w:rPr>
-        <w:t>Minimal</w:t>
-      </w:r>
-      <w:proofErr w:type="spellEnd"/>
-      <w:r>
-        <w:rPr>
-          <w:bCs/>
-          <w:sz w:val="24"/>
-          <w:szCs w:val="24"/>
-        </w:rPr>
-        <w:t xml:space="preserve"> API” es una API que proporciona solo las funcionalidades esenciales para cumplir con sus requisitos. Se enfoca en ser simple, rápida y fácil de utilizar. Una </w:t>
-      </w:r>
-      <w:proofErr w:type="spellStart"/>
+        <w:t>Minimal API</w:t>
+      </w:r>
+    </w:p>
+    <w:p>
+      <w:pPr>
+        <w:rPr>
+          <w:bCs/>
+          <w:sz w:val="24"/>
+          <w:szCs w:val="24"/>
+        </w:rPr>
+      </w:pPr>
+      <w:r>
+        <w:rPr>
+          <w:bCs/>
+          <w:sz w:val="24"/>
+          <w:szCs w:val="24"/>
+        </w:rPr>
+        <w:t xml:space="preserve">Una “Minimal API” es una API que proporciona solo las funcionalidades esenciales para cumplir con sus requisitos. Se enfoca en ser simple, rápida y fácil de utilizar. Una </w:t>
+      </w:r>
       <w:r>
         <w:rPr>
           <w:bCs/>
@@ -475,16 +351,7 @@
           <w:szCs w:val="24"/>
         </w:rPr>
         <w:lastRenderedPageBreak/>
-        <w:t>Minimal</w:t>
-      </w:r>
-      <w:proofErr w:type="spellEnd"/>
-      <w:r>
-        <w:rPr>
-          <w:bCs/>
-          <w:sz w:val="24"/>
-          <w:szCs w:val="24"/>
-        </w:rPr>
-        <w:t xml:space="preserve"> API solo incluirá los recursos y los métodos HTTP necesarios para cumplir con las necesidades de los usuarios.</w:t>
+        <w:t>Minimal API solo incluirá los recursos y los métodos HTTP necesarios para cumplir con las necesidades de los usuarios.</w:t>
       </w:r>
     </w:p>
     <w:p>
@@ -568,61 +435,7 @@
           <w:sz w:val="24"/>
           <w:szCs w:val="24"/>
         </w:rPr>
-        <w:t xml:space="preserve">Orientado a proyectos pequeños, demos, </w:t>
-      </w:r>
-      <w:proofErr w:type="spellStart"/>
-      <w:r>
-        <w:rPr>
-          <w:bCs/>
-          <w:sz w:val="24"/>
-          <w:szCs w:val="24"/>
-        </w:rPr>
-        <w:t>microservicios</w:t>
-      </w:r>
-      <w:proofErr w:type="spellEnd"/>
-      <w:r>
-        <w:rPr>
-          <w:bCs/>
-          <w:sz w:val="24"/>
-          <w:szCs w:val="24"/>
-        </w:rPr>
-        <w:t xml:space="preserve"> y </w:t>
-      </w:r>
-      <w:proofErr w:type="spellStart"/>
-      <w:r>
-        <w:rPr>
-          <w:bCs/>
-          <w:sz w:val="24"/>
-          <w:szCs w:val="24"/>
-        </w:rPr>
-        <w:t>azure</w:t>
-      </w:r>
-      <w:proofErr w:type="spellEnd"/>
-      <w:r>
-        <w:rPr>
-          <w:bCs/>
-          <w:sz w:val="24"/>
-          <w:szCs w:val="24"/>
-        </w:rPr>
-        <w:t xml:space="preserve"> </w:t>
-      </w:r>
-      <w:proofErr w:type="spellStart"/>
-      <w:r>
-        <w:rPr>
-          <w:bCs/>
-          <w:sz w:val="24"/>
-          <w:szCs w:val="24"/>
-        </w:rPr>
-        <w:t>functions</w:t>
-      </w:r>
-      <w:proofErr w:type="spellEnd"/>
-      <w:r>
-        <w:rPr>
-          <w:bCs/>
-          <w:sz w:val="24"/>
-          <w:szCs w:val="24"/>
-        </w:rPr>
-        <w:t>.</w:t>
+        <w:t>Orientado a proyectos pequeños, demos, microservicios y azure functions.</w:t>
       </w:r>
     </w:p>
     <w:p>
@@ -643,25 +456,7 @@
           <w:sz w:val="24"/>
           <w:szCs w:val="24"/>
         </w:rPr>
-        <w:t xml:space="preserve">Facilita la curva de aprendizaje de </w:t>
-      </w:r>
-      <w:proofErr w:type="spellStart"/>
-      <w:r>
-        <w:rPr>
-          <w:bCs/>
-          <w:sz w:val="24"/>
-          <w:szCs w:val="24"/>
-        </w:rPr>
-        <w:t>APIs</w:t>
-      </w:r>
-      <w:proofErr w:type="spellEnd"/>
-      <w:r>
-        <w:rPr>
-          <w:bCs/>
-          <w:sz w:val="24"/>
-          <w:szCs w:val="24"/>
-        </w:rPr>
-        <w:t xml:space="preserve"> en .NET</w:t>
+        <w:t>Facilita la curva de aprendizaje de APIs en .NET</w:t>
       </w:r>
     </w:p>
     <w:p>
@@ -703,61 +498,7 @@
           <w:sz w:val="24"/>
           <w:szCs w:val="24"/>
         </w:rPr>
-        <w:t xml:space="preserve">Si el proyecto crece y tiene demasiados </w:t>
-      </w:r>
-      <w:proofErr w:type="spellStart"/>
-      <w:r>
-        <w:rPr>
-          <w:bCs/>
-          <w:sz w:val="24"/>
-          <w:szCs w:val="24"/>
-        </w:rPr>
-        <w:t>Endpoints</w:t>
-      </w:r>
-      <w:proofErr w:type="spellEnd"/>
-      <w:r>
-        <w:rPr>
-          <w:bCs/>
-          <w:sz w:val="24"/>
-          <w:szCs w:val="24"/>
-        </w:rPr>
-        <w:t xml:space="preserve"> el </w:t>
-      </w:r>
-      <w:proofErr w:type="spellStart"/>
-      <w:r>
-        <w:rPr>
-          <w:bCs/>
-          <w:sz w:val="24"/>
-          <w:szCs w:val="24"/>
-        </w:rPr>
-        <w:t>minimal</w:t>
-      </w:r>
-      <w:proofErr w:type="spellEnd"/>
-      <w:r>
-        <w:rPr>
-          <w:bCs/>
-          <w:sz w:val="24"/>
-          <w:szCs w:val="24"/>
-        </w:rPr>
-        <w:t xml:space="preserve"> API NO está diseñado para proyectos con varios </w:t>
-      </w:r>
-      <w:proofErr w:type="spellStart"/>
-      <w:r>
-        <w:rPr>
-          <w:bCs/>
-          <w:sz w:val="24"/>
-          <w:szCs w:val="24"/>
-        </w:rPr>
-        <w:t>endpoints</w:t>
-      </w:r>
-      <w:proofErr w:type="spellEnd"/>
-      <w:r>
-        <w:rPr>
-          <w:bCs/>
-          <w:sz w:val="24"/>
-          <w:szCs w:val="24"/>
-        </w:rPr>
-        <w:t xml:space="preserve"> (solo proyectos simples)</w:t>
+        <w:t>Si el proyecto crece y tiene demasiados Endpoints el minimal API NO está diseñado para proyectos con varios endpoints (solo proyectos simples)</w:t>
       </w:r>
     </w:p>
     <w:p>
@@ -779,8 +520,6 @@
         </w:rPr>
         <w:t>(</w:t>
       </w:r>
-      <w:proofErr w:type="spellStart"/>
-      <w:proofErr w:type="gramStart"/>
       <w:r>
         <w:rPr>
           <w:b/>
@@ -788,10 +527,8 @@
           <w:sz w:val="28"/>
           <w:szCs w:val="28"/>
         </w:rPr>
-        <w:t>dotdet</w:t>
-      </w:r>
-      <w:proofErr w:type="spellEnd"/>
-      <w:proofErr w:type="gramEnd"/>
+        <w:t>dotdet new web</w:t>
+      </w:r>
       <w:r>
         <w:rPr>
           <w:b/>
@@ -799,53 +536,51 @@
           <w:sz w:val="28"/>
           <w:szCs w:val="28"/>
         </w:rPr>
-        <w:t xml:space="preserve"> new web</w:t>
-      </w:r>
-      <w:r>
-        <w:rPr>
-          <w:b/>
+        <w:t>)</w:t>
+      </w:r>
+    </w:p>
+    <w:p>
+      <w:pPr>
+        <w:ind w:left="360"/>
+        <w:rPr>
           <w:bCs/>
           <w:sz w:val="28"/>
           <w:szCs w:val="28"/>
         </w:rPr>
-        <w:t>)</w:t>
-      </w:r>
-    </w:p>
-    <w:p>
-      <w:pPr>
-        <w:ind w:left="360"/>
+      </w:pPr>
+      <w:r>
         <w:rPr>
           <w:bCs/>
           <w:sz w:val="28"/>
           <w:szCs w:val="28"/>
         </w:rPr>
-      </w:pPr>
-      <w:proofErr w:type="spellStart"/>
-      <w:proofErr w:type="gramStart"/>
-      <w:r>
-        <w:rPr>
+        <w:t>ste enfoque se utiliza a menudo cuando se quiere crear una API que sea simple y fácil de usar, pero que también sea altamente eficiente.</w:t>
+      </w:r>
+    </w:p>
+    <w:p>
+      <w:pPr>
+        <w:ind w:left="360"/>
+        <w:rPr>
+          <w:b/>
           <w:bCs/>
           <w:sz w:val="28"/>
           <w:szCs w:val="28"/>
         </w:rPr>
-        <w:t>ste</w:t>
-      </w:r>
-      <w:proofErr w:type="spellEnd"/>
-      <w:proofErr w:type="gramEnd"/>
-      <w:r>
-        <w:rPr>
+      </w:pPr>
+      <w:r>
+        <w:rPr>
+          <w:b/>
           <w:bCs/>
           <w:sz w:val="28"/>
           <w:szCs w:val="28"/>
         </w:rPr>
-        <w:t xml:space="preserve"> enfoque se utiliza a menudo cuando se quiere crear una API que sea simple y fácil de usar, pero que también sea altamente eficiente.</w:t>
+        <w:t>Web Api</w:t>
       </w:r>
     </w:p>
     <w:p>
       <w:pPr>
         <w:ind w:left="360"/>
         <w:rPr>
-          <w:b/>
           <w:bCs/>
           <w:sz w:val="28"/>
           <w:szCs w:val="28"/>
@@ -853,12 +588,11 @@
       </w:pPr>
       <w:r>
         <w:rPr>
-          <w:b/>
           <w:bCs/>
           <w:sz w:val="28"/>
           <w:szCs w:val="28"/>
         </w:rPr>
-        <w:t>Web Api</w:t>
+        <w:t>Web API, por otro lado, es un enfoque en el que se crea una API que se integra con la web y permite a los clientes acceder a los recursos a través de la web.</w:t>
       </w:r>
     </w:p>
     <w:p>
@@ -876,13 +610,14 @@
           <w:sz w:val="28"/>
           <w:szCs w:val="28"/>
         </w:rPr>
-        <w:t>Web API, por otro lado, es un enfoque en el que se crea una API que se integra con la web y permite a los clientes acceder a los recursos a través de la web.</w:t>
+        <w:t>Esta API utiliza tecnologías web estándar, como HTTP y JSON, para comunicarse con los clientes y permitirles acceder a los recursos.</w:t>
       </w:r>
     </w:p>
     <w:p>
       <w:pPr>
         <w:ind w:left="360"/>
         <w:rPr>
+          <w:b/>
           <w:bCs/>
           <w:sz w:val="28"/>
           <w:szCs w:val="28"/>
@@ -890,23 +625,22 @@
       </w:pPr>
       <w:r>
         <w:rPr>
+          <w:b/>
           <w:bCs/>
           <w:sz w:val="28"/>
           <w:szCs w:val="28"/>
         </w:rPr>
-        <w:t>Esta API utiliza tecnologías web estándar, como HTTP y JSON, para comunicarse con los clientes y permitirles acceder a los recursos.</w:t>
-      </w:r>
-    </w:p>
-    <w:p>
-      <w:pPr>
-        <w:ind w:left="360"/>
+        <w:t>(</w:t>
+      </w:r>
+      <w:r>
         <w:rPr>
           <w:b/>
           <w:bCs/>
           <w:sz w:val="28"/>
           <w:szCs w:val="28"/>
         </w:rPr>
-      </w:pPr>
+        <w:t>dotnet new webapi</w:t>
+      </w:r>
       <w:r>
         <w:rPr>
           <w:b/>
@@ -914,48 +648,6 @@
           <w:sz w:val="28"/>
           <w:szCs w:val="28"/>
         </w:rPr>
-        <w:t>(</w:t>
-      </w:r>
-      <w:proofErr w:type="spellStart"/>
-      <w:proofErr w:type="gramStart"/>
-      <w:r>
-        <w:rPr>
-          <w:b/>
-          <w:bCs/>
-          <w:sz w:val="28"/>
-          <w:szCs w:val="28"/>
-        </w:rPr>
-        <w:t>dotnet</w:t>
-      </w:r>
-      <w:proofErr w:type="spellEnd"/>
-      <w:proofErr w:type="gramEnd"/>
-      <w:r>
-        <w:rPr>
-          <w:b/>
-          <w:bCs/>
-          <w:sz w:val="28"/>
-          <w:szCs w:val="28"/>
-        </w:rPr>
-        <w:t xml:space="preserve"> new </w:t>
-      </w:r>
-      <w:proofErr w:type="spellStart"/>
-      <w:r>
-        <w:rPr>
-          <w:b/>
-          <w:bCs/>
-          <w:sz w:val="28"/>
-          <w:szCs w:val="28"/>
-        </w:rPr>
-        <w:t>webapi</w:t>
-      </w:r>
-      <w:proofErr w:type="spellEnd"/>
-      <w:r>
-        <w:rPr>
-          <w:b/>
-          <w:bCs/>
-          <w:sz w:val="28"/>
-          <w:szCs w:val="28"/>
-        </w:rPr>
         <w:t>)</w:t>
       </w:r>
     </w:p>
@@ -974,25 +666,7 @@
           <w:sz w:val="24"/>
           <w:szCs w:val="24"/>
         </w:rPr>
-        <w:t xml:space="preserve">A diferencia de una </w:t>
-      </w:r>
-      <w:proofErr w:type="spellStart"/>
-      <w:r>
-        <w:rPr>
-          <w:bCs/>
-          <w:sz w:val="24"/>
-          <w:szCs w:val="24"/>
-        </w:rPr>
-        <w:t>Minimal</w:t>
-      </w:r>
-      <w:proofErr w:type="spellEnd"/>
-      <w:r>
-        <w:rPr>
-          <w:bCs/>
-          <w:sz w:val="24"/>
-          <w:szCs w:val="24"/>
-        </w:rPr>
-        <w:t xml:space="preserve"> API, una Web API suele incluir una amplia gama de operaciones y recursos, lo que permite a los clientes realizar una amplia gama de acciones a través de la API.</w:t>
+        <w:t>A diferencia de una Minimal API, una Web API suele incluir una amplia gama de operaciones y recursos, lo que permite a los clientes realizar una amplia gama de acciones a través de la API.</w:t>
       </w:r>
     </w:p>
     <w:p>
@@ -1055,25 +729,7 @@
           <w:sz w:val="24"/>
           <w:szCs w:val="24"/>
         </w:rPr>
-        <w:t xml:space="preserve">Más sencillo de escalar ( utilizar más modelos, más recursos, </w:t>
-      </w:r>
-      <w:proofErr w:type="spellStart"/>
-      <w:r>
-        <w:rPr>
-          <w:bCs/>
-          <w:sz w:val="24"/>
-          <w:szCs w:val="24"/>
-        </w:rPr>
-        <w:t>etc</w:t>
-      </w:r>
-      <w:proofErr w:type="spellEnd"/>
-      <w:r>
-        <w:rPr>
-          <w:bCs/>
-          <w:sz w:val="24"/>
-          <w:szCs w:val="24"/>
-        </w:rPr>
-        <w:t>)</w:t>
+        <w:t>Más sencillo de escalar ( utilizar más modelos, más recursos, etc)</w:t>
       </w:r>
     </w:p>
     <w:p>
@@ -1287,9 +943,130 @@
     <w:p>
       <w:pPr>
         <w:rPr>
-          <w:bCs/>
+          <w:b/>
           <w:sz w:val="32"/>
           <w:szCs w:val="32"/>
+        </w:rPr>
+      </w:pPr>
+      <w:r>
+        <w:rPr>
+          <w:b/>
+          <w:sz w:val="32"/>
+          <w:szCs w:val="32"/>
+        </w:rPr>
+        <w:t xml:space="preserve">Inyección de dependencias </w:t>
+      </w:r>
+    </w:p>
+    <w:p>
+      <w:pPr>
+        <w:rPr>
+          <w:sz w:val="24"/>
+          <w:szCs w:val="24"/>
+          <w:lang w:val="es-CO"/>
+        </w:rPr>
+      </w:pPr>
+      <w:r>
+        <w:rPr>
+          <w:sz w:val="24"/>
+          <w:szCs w:val="24"/>
+          <w:lang w:val="es-CO"/>
+        </w:rPr>
+        <w:t xml:space="preserve">Se pueden hacer de tres maneras </w:t>
+      </w:r>
+    </w:p>
+    <w:p>
+      <w:pPr>
+        <w:rPr>
+          <w:sz w:val="24"/>
+          <w:szCs w:val="24"/>
+        </w:rPr>
+      </w:pPr>
+      <w:r>
+        <w:rPr>
+          <w:sz w:val="24"/>
+          <w:szCs w:val="24"/>
+        </w:rPr>
+        <w:t>-</w:t>
+      </w:r>
+      <w:r>
+        <w:rPr>
+          <w:b/>
+          <w:bCs/>
+          <w:sz w:val="24"/>
+          <w:szCs w:val="24"/>
+        </w:rPr>
+        <w:t>AddScoped</w:t>
+      </w:r>
+      <w:r>
+        <w:rPr>
+          <w:sz w:val="24"/>
+          <w:szCs w:val="24"/>
+        </w:rPr>
+        <w:t> crea una instancia por cada request del cliente</w:t>
+      </w:r>
+      <w:r>
+        <w:rPr>
+          <w:sz w:val="24"/>
+          <w:szCs w:val="24"/>
+        </w:rPr>
+        <w:br/>
+        <w:t>-</w:t>
+      </w:r>
+      <w:r>
+        <w:rPr>
+          <w:b/>
+          <w:bCs/>
+          <w:sz w:val="24"/>
+          <w:szCs w:val="24"/>
+        </w:rPr>
+        <w:t>AddTransient</w:t>
+      </w:r>
+      <w:r>
+        <w:rPr>
+          <w:sz w:val="24"/>
+          <w:szCs w:val="24"/>
+        </w:rPr>
+        <w:t> crea una instancia por cada controlador</w:t>
+      </w:r>
+      <w:r>
+        <w:rPr>
+          <w:sz w:val="24"/>
+          <w:szCs w:val="24"/>
+        </w:rPr>
+        <w:br/>
+        <w:t>-</w:t>
+      </w:r>
+      <w:r>
+        <w:rPr>
+          <w:b/>
+          <w:bCs/>
+          <w:sz w:val="24"/>
+          <w:szCs w:val="24"/>
+        </w:rPr>
+        <w:t>AddSingelton</w:t>
+      </w:r>
+      <w:r>
+        <w:rPr>
+          <w:sz w:val="24"/>
+          <w:szCs w:val="24"/>
+        </w:rPr>
+        <w:t> crea una sola instancia para todo lo que dure la ejecución de la API.</w:t>
+      </w:r>
+    </w:p>
+    <w:p>
+      <w:pPr>
+        <w:rPr>
+          <w:sz w:val="24"/>
+          <w:szCs w:val="24"/>
+        </w:rPr>
+      </w:pPr>
+    </w:p>
+    <w:p>
+      <w:pPr>
+        <w:rPr>
+          <w:sz w:val="24"/>
+          <w:szCs w:val="24"/>
+          <w:lang w:val="es-CO"/>
         </w:rPr>
       </w:pPr>
     </w:p>

</xml_diff>